<commit_message>
Se realizan cambios y se agregan 3 casos de prueba como demo
</commit_message>
<xml_diff>
--- a/src/main/resources/template/PortadaTemplate.docx
+++ b/src/main/resources/template/PortadaTemplate.docx
@@ -187,10 +187,10 @@
           <w:noProof/>
         </w:rPr>
         <w:drawing>
-          <wp:inline distT="0" distB="0" distL="0" distR="0" wp14:anchorId="2105091B" wp14:editId="560AB704">
-            <wp:extent cx="2657475" cy="1322670"/>
+          <wp:inline distT="0" distB="0" distL="0" distR="0" wp14:anchorId="6DBA7951" wp14:editId="04AB681D">
+            <wp:extent cx="3381139" cy="996315"/>
             <wp:effectExtent l="0" t="0" r="0" b="0"/>
-            <wp:docPr id="1" name="Imagen 1" descr="MiBanco logo, Vector Logo of MiBanco brand free download ..."/>
+            <wp:docPr id="2" name="Imagen 2" descr="HOME - TSOFT - Make IT Real"/>
             <wp:cNvGraphicFramePr>
               <a:graphicFrameLocks xmlns:a="http://schemas.openxmlformats.org/drawingml/2006/main" noChangeAspect="1"/>
             </wp:cNvGraphicFramePr>
@@ -198,12 +198,12 @@
               <a:graphicData uri="http://schemas.openxmlformats.org/drawingml/2006/picture">
                 <pic:pic xmlns:pic="http://schemas.openxmlformats.org/drawingml/2006/picture">
                   <pic:nvPicPr>
-                    <pic:cNvPr id="0" name="Picture 1" descr="MiBanco logo, Vector Logo of MiBanco brand free download ..."/>
+                    <pic:cNvPr id="0" name="Picture 1" descr="HOME - TSOFT - Make IT Real"/>
                     <pic:cNvPicPr>
                       <a:picLocks noChangeAspect="1" noChangeArrowheads="1"/>
                     </pic:cNvPicPr>
                   </pic:nvPicPr>
-                  <pic:blipFill rotWithShape="1">
+                  <pic:blipFill>
                     <a:blip r:embed="rId9" cstate="print">
                       <a:extLst>
                         <a:ext uri="{28A0092B-C50C-407E-A947-70E740481C1C}">
@@ -211,13 +211,15 @@
                         </a:ext>
                       </a:extLst>
                     </a:blip>
-                    <a:srcRect t="25114" b="25114"/>
-                    <a:stretch/>
+                    <a:srcRect/>
+                    <a:stretch>
+                      <a:fillRect/>
+                    </a:stretch>
                   </pic:blipFill>
                   <pic:spPr bwMode="auto">
                     <a:xfrm>
                       <a:off x="0" y="0"/>
-                      <a:ext cx="2673337" cy="1330565"/>
+                      <a:ext cx="3389714" cy="998842"/>
                     </a:xfrm>
                     <a:prstGeom prst="rect">
                       <a:avLst/>
@@ -226,11 +228,6 @@
                     <a:ln>
                       <a:noFill/>
                     </a:ln>
-                    <a:extLst>
-                      <a:ext uri="{53640926-AAD7-44D8-BBD7-CCE9431645EC}">
-                        <a14:shadowObscured xmlns:a14="http://schemas.microsoft.com/office/drawing/2010/main"/>
-                      </a:ext>
-                    </a:extLst>
                   </pic:spPr>
                 </pic:pic>
               </a:graphicData>
@@ -266,7 +263,6 @@
           <w:rFonts w:ascii="Arial" w:hAnsi="Arial" w:cs="Arial"/>
           <w:sz w:val="36"/>
           <w:szCs w:val="44"/>
-          <w:lang w:val="en-US"/>
         </w:rPr>
       </w:pPr>
       <w:r>
@@ -274,7 +270,6 @@
           <w:rFonts w:ascii="Arial" w:hAnsi="Arial" w:cs="Arial"/>
           <w:sz w:val="36"/>
           <w:szCs w:val="44"/>
-          <w:lang w:val="en-US"/>
         </w:rPr>
         <w:t>Actualizado a</w:t>
       </w:r>
@@ -286,7 +281,6 @@
           <w:rFonts w:ascii="Arial" w:hAnsi="Arial" w:cs="Arial"/>
           <w:sz w:val="36"/>
           <w:szCs w:val="44"/>
-          <w:lang w:val="en-US"/>
         </w:rPr>
       </w:pPr>
       <w:r>
@@ -294,9 +288,44 @@
           <w:rFonts w:ascii="Arial" w:hAnsi="Arial" w:cs="Arial"/>
           <w:sz w:val="36"/>
           <w:szCs w:val="44"/>
-          <w:lang w:val="en-US"/>
-        </w:rPr>
-        <w:t>${MonthProject} del ${YearProject}</w:t>
+        </w:rPr>
+        <w:t>${</w:t>
+      </w:r>
+      <w:proofErr w:type="spellStart"/>
+      <w:r>
+        <w:rPr>
+          <w:rFonts w:ascii="Arial" w:hAnsi="Arial" w:cs="Arial"/>
+          <w:sz w:val="36"/>
+          <w:szCs w:val="44"/>
+        </w:rPr>
+        <w:t>MonthProject</w:t>
+      </w:r>
+      <w:proofErr w:type="spellEnd"/>
+      <w:r>
+        <w:rPr>
+          <w:rFonts w:ascii="Arial" w:hAnsi="Arial" w:cs="Arial"/>
+          <w:sz w:val="36"/>
+          <w:szCs w:val="44"/>
+        </w:rPr>
+        <w:t>} del ${</w:t>
+      </w:r>
+      <w:proofErr w:type="spellStart"/>
+      <w:r>
+        <w:rPr>
+          <w:rFonts w:ascii="Arial" w:hAnsi="Arial" w:cs="Arial"/>
+          <w:sz w:val="36"/>
+          <w:szCs w:val="44"/>
+        </w:rPr>
+        <w:t>YearProject</w:t>
+      </w:r>
+      <w:proofErr w:type="spellEnd"/>
+      <w:r>
+        <w:rPr>
+          <w:rFonts w:ascii="Arial" w:hAnsi="Arial" w:cs="Arial"/>
+          <w:sz w:val="36"/>
+          <w:szCs w:val="44"/>
+        </w:rPr>
+        <w:t>}</w:t>
       </w:r>
     </w:p>
     <w:p>
@@ -307,7 +336,6 @@
           <w:b/>
           <w:color w:val="000000"/>
           <w:kern w:val="28"/>
-          <w:lang w:val="en-US"/>
         </w:rPr>
       </w:pPr>
       <w:r>
@@ -315,7 +343,6 @@
           <w:rFonts w:ascii="Segoe UI" w:hAnsi="Segoe UI" w:cs="Segoe UI"/>
           <w:b/>
           <w:i/>
-          <w:lang w:val="en-US"/>
         </w:rPr>
         <w:br w:type="page"/>
       </w:r>
@@ -889,10 +916,10 @@
               <w:noProof/>
             </w:rPr>
             <w:drawing>
-              <wp:inline distT="0" distB="0" distL="0" distR="0" wp14:anchorId="6BF8886C" wp14:editId="38E123F1">
-                <wp:extent cx="1200150" cy="597335"/>
-                <wp:effectExtent l="0" t="0" r="0" b="0"/>
-                <wp:docPr id="3" name="Imagen 3" descr="MiBanco logo, Vector Logo of MiBanco brand free download ..."/>
+              <wp:inline distT="0" distB="0" distL="0" distR="0" wp14:anchorId="6F096C0C" wp14:editId="057CDADF">
+                <wp:extent cx="1215400" cy="358140"/>
+                <wp:effectExtent l="0" t="0" r="3810" b="3810"/>
+                <wp:docPr id="4" name="Imagen 4" descr="HOME - TSOFT - Make IT Real"/>
                 <wp:cNvGraphicFramePr>
                   <a:graphicFrameLocks xmlns:a="http://schemas.openxmlformats.org/drawingml/2006/main" noChangeAspect="1"/>
                 </wp:cNvGraphicFramePr>
@@ -900,12 +927,12 @@
                   <a:graphicData uri="http://schemas.openxmlformats.org/drawingml/2006/picture">
                     <pic:pic xmlns:pic="http://schemas.openxmlformats.org/drawingml/2006/picture">
                       <pic:nvPicPr>
-                        <pic:cNvPr id="0" name="Picture 1" descr="MiBanco logo, Vector Logo of MiBanco brand free download ..."/>
+                        <pic:cNvPr id="0" name="Picture 3" descr="HOME - TSOFT - Make IT Real"/>
                         <pic:cNvPicPr>
                           <a:picLocks noChangeAspect="1" noChangeArrowheads="1"/>
                         </pic:cNvPicPr>
                       </pic:nvPicPr>
-                      <pic:blipFill rotWithShape="1">
+                      <pic:blipFill>
                         <a:blip r:embed="rId1">
                           <a:extLst>
                             <a:ext uri="{28A0092B-C50C-407E-A947-70E740481C1C}">
@@ -913,13 +940,15 @@
                             </a:ext>
                           </a:extLst>
                         </a:blip>
-                        <a:srcRect t="25114" b="25114"/>
-                        <a:stretch/>
+                        <a:srcRect/>
+                        <a:stretch>
+                          <a:fillRect/>
+                        </a:stretch>
                       </pic:blipFill>
                       <pic:spPr bwMode="auto">
                         <a:xfrm>
                           <a:off x="0" y="0"/>
-                          <a:ext cx="1216531" cy="605488"/>
+                          <a:ext cx="1236503" cy="364358"/>
                         </a:xfrm>
                         <a:prstGeom prst="rect">
                           <a:avLst/>
@@ -928,11 +957,6 @@
                         <a:ln>
                           <a:noFill/>
                         </a:ln>
-                        <a:extLst>
-                          <a:ext uri="{53640926-AAD7-44D8-BBD7-CCE9431645EC}">
-                            <a14:shadowObscured xmlns:a14="http://schemas.microsoft.com/office/drawing/2010/main"/>
-                          </a:ext>
-                        </a:extLst>
                       </pic:spPr>
                     </pic:pic>
                   </a:graphicData>
@@ -1146,7 +1170,7 @@
               <w:szCs w:val="20"/>
               <w:lang w:val="es-ES" w:eastAsia="es-PE"/>
             </w:rPr>
-            <w:t>MI BANCO</w:t>
+            <w:t>TSOFT</w:t>
           </w:r>
         </w:p>
       </w:tc>

</xml_diff>